<commit_message>
Create and Upload UML Diagrams
</commit_message>
<xml_diff>
--- a/Assignment 7 - Games/group_13_a7_progress.docx
+++ b/Assignment 7 - Games/group_13_a7_progress.docx
@@ -74,7 +74,31 @@
         <w:rPr>
           <w:color w:val="000000"/>
         </w:rPr>
-        <w:t>Our plan for our Assignment 7 game involves a Space Invaders-like or Bullet Hell game where the player controls a ship and tries to destroy objects/enemies before they destroy the player. We will have enemy ships coming into the scene and firing bullets at the main ship. Level 1 will have 1 enemy ship, and as the levels increment by 1 so will the number of enemy ships. Once the player successfully wins level 5, they have won the game. </w:t>
+        <w:t xml:space="preserve">Our plan for our Assignment 7 game involves a Space Invaders-like or Bullet Hell game where the player controls a ship and tries to destroy objects/enemies before they destroy the player. We will have enemy ships coming into the scene and firing bullets at the main ship. Level 1 will have 1 enemy ship, and as the levels increment by 1 so will the number of enemy ships. Once the player successfully </w:t>
+      </w:r>
+      <w:r>
+        <w:rPr>
+          <w:color w:val="000000"/>
+        </w:rPr>
+        <w:t>beats</w:t>
+      </w:r>
+      <w:r>
+        <w:rPr>
+          <w:color w:val="000000"/>
+        </w:rPr>
+        <w:t xml:space="preserve"> level 5, they </w:t>
+      </w:r>
+      <w:r>
+        <w:rPr>
+          <w:color w:val="000000"/>
+        </w:rPr>
+        <w:t>win</w:t>
+      </w:r>
+      <w:r>
+        <w:rPr>
+          <w:color w:val="000000"/>
+        </w:rPr>
+        <w:t xml:space="preserve"> the game. </w:t>
       </w:r>
     </w:p>
     <w:p>
@@ -156,6 +180,9 @@
       <w:pPr>
         <w:pStyle w:val="NormalWeb"/>
         <w:spacing w:before="240" w:beforeAutospacing="0" w:after="240" w:afterAutospacing="0"/>
+        <w:rPr>
+          <w:color w:val="000000"/>
+        </w:rPr>
       </w:pPr>
       <w:r>
         <w:rPr>
@@ -163,6 +190,66 @@
         </w:rPr>
         <w:t> </w:t>
       </w:r>
+    </w:p>
+    <w:p>
+      <w:pPr>
+        <w:pStyle w:val="NormalWeb"/>
+        <w:spacing w:before="240" w:beforeAutospacing="0" w:after="240" w:afterAutospacing="0"/>
+        <w:rPr>
+          <w:color w:val="000000"/>
+        </w:rPr>
+      </w:pPr>
+    </w:p>
+    <w:p>
+      <w:pPr>
+        <w:pStyle w:val="NormalWeb"/>
+        <w:spacing w:before="240" w:beforeAutospacing="0" w:after="240" w:afterAutospacing="0"/>
+        <w:rPr>
+          <w:color w:val="000000"/>
+        </w:rPr>
+      </w:pPr>
+    </w:p>
+    <w:p>
+      <w:pPr>
+        <w:pStyle w:val="NormalWeb"/>
+        <w:spacing w:before="240" w:beforeAutospacing="0" w:after="240" w:afterAutospacing="0"/>
+        <w:rPr>
+          <w:color w:val="000000"/>
+        </w:rPr>
+      </w:pPr>
+    </w:p>
+    <w:p>
+      <w:pPr>
+        <w:pStyle w:val="NormalWeb"/>
+        <w:spacing w:before="240" w:beforeAutospacing="0" w:after="240" w:afterAutospacing="0"/>
+        <w:rPr>
+          <w:color w:val="000000"/>
+        </w:rPr>
+      </w:pPr>
+    </w:p>
+    <w:p>
+      <w:pPr>
+        <w:pStyle w:val="NormalWeb"/>
+        <w:spacing w:before="240" w:beforeAutospacing="0" w:after="240" w:afterAutospacing="0"/>
+        <w:rPr>
+          <w:color w:val="000000"/>
+        </w:rPr>
+      </w:pPr>
+    </w:p>
+    <w:p>
+      <w:pPr>
+        <w:pStyle w:val="NormalWeb"/>
+        <w:spacing w:before="240" w:beforeAutospacing="0" w:after="240" w:afterAutospacing="0"/>
+        <w:rPr>
+          <w:color w:val="000000"/>
+        </w:rPr>
+      </w:pPr>
+    </w:p>
+    <w:p>
+      <w:pPr>
+        <w:pStyle w:val="NormalWeb"/>
+        <w:spacing w:before="240" w:beforeAutospacing="0" w:after="240" w:afterAutospacing="0"/>
+      </w:pPr>
     </w:p>
     <w:p>
       <w:pPr>
@@ -176,6 +263,7 @@
           <w:color w:val="000000"/>
           <w:u w:val="single"/>
         </w:rPr>
+        <w:lastRenderedPageBreak/>
         <w:t>UML Diagram:</w:t>
       </w:r>
     </w:p>
@@ -183,12 +271,53 @@
       <w:pPr>
         <w:pStyle w:val="NormalWeb"/>
         <w:spacing w:before="240" w:beforeAutospacing="0" w:after="240" w:afterAutospacing="0"/>
-      </w:pPr>
-      <w:r>
-        <w:rPr>
-          <w:color w:val="000000"/>
-        </w:rPr>
-        <w:t> </w:t>
+        <w:jc w:val="center"/>
+      </w:pPr>
+      <w:r>
+        <w:rPr>
+          <w:noProof/>
+        </w:rPr>
+        <w:drawing>
+          <wp:inline distT="0" distB="0" distL="0" distR="0" wp14:anchorId="2C6D35E9" wp14:editId="1BE2E120">
+            <wp:extent cx="3934047" cy="4572000"/>
+            <wp:effectExtent l="0" t="0" r="9525" b="0"/>
+            <wp:docPr id="2" name="Picture 2" descr="Graphical user interface, application, website&#10;&#10;Description automatically generated"/>
+            <wp:cNvGraphicFramePr>
+              <a:graphicFrameLocks xmlns:a="http://schemas.openxmlformats.org/drawingml/2006/main" noChangeAspect="1"/>
+            </wp:cNvGraphicFramePr>
+            <a:graphic xmlns:a="http://schemas.openxmlformats.org/drawingml/2006/main">
+              <a:graphicData uri="http://schemas.openxmlformats.org/drawingml/2006/picture">
+                <pic:pic xmlns:pic="http://schemas.openxmlformats.org/drawingml/2006/picture">
+                  <pic:nvPicPr>
+                    <pic:cNvPr id="2" name="Picture 2" descr="Graphical user interface, application, website&#10;&#10;Description automatically generated"/>
+                    <pic:cNvPicPr/>
+                  </pic:nvPicPr>
+                  <pic:blipFill>
+                    <a:blip r:embed="rId4">
+                      <a:extLst>
+                        <a:ext uri="{28A0092B-C50C-407E-A947-70E740481C1C}">
+                          <a14:useLocalDpi xmlns:a14="http://schemas.microsoft.com/office/drawing/2010/main" val="0"/>
+                        </a:ext>
+                      </a:extLst>
+                    </a:blip>
+                    <a:stretch>
+                      <a:fillRect/>
+                    </a:stretch>
+                  </pic:blipFill>
+                  <pic:spPr>
+                    <a:xfrm>
+                      <a:off x="0" y="0"/>
+                      <a:ext cx="3934047" cy="4572000"/>
+                    </a:xfrm>
+                    <a:prstGeom prst="rect">
+                      <a:avLst/>
+                    </a:prstGeom>
+                  </pic:spPr>
+                </pic:pic>
+              </a:graphicData>
+            </a:graphic>
+          </wp:inline>
+        </w:drawing>
       </w:r>
     </w:p>
     <w:p>
@@ -263,7 +392,6 @@
         <w:rPr>
           <w:color w:val="000000"/>
         </w:rPr>
-        <w:lastRenderedPageBreak/>
         <w:t>Amar: HUD and GUI Interface</w:t>
       </w:r>
     </w:p>
@@ -271,6 +399,9 @@
       <w:pPr>
         <w:pStyle w:val="NormalWeb"/>
         <w:spacing w:before="240" w:beforeAutospacing="0" w:after="240" w:afterAutospacing="0"/>
+        <w:rPr>
+          <w:color w:val="000000"/>
+        </w:rPr>
       </w:pPr>
       <w:r>
         <w:rPr>
@@ -278,6 +409,30 @@
         </w:rPr>
         <w:t> </w:t>
       </w:r>
+    </w:p>
+    <w:p>
+      <w:pPr>
+        <w:pStyle w:val="NormalWeb"/>
+        <w:spacing w:before="240" w:beforeAutospacing="0" w:after="240" w:afterAutospacing="0"/>
+        <w:rPr>
+          <w:color w:val="000000"/>
+        </w:rPr>
+      </w:pPr>
+    </w:p>
+    <w:p>
+      <w:pPr>
+        <w:pStyle w:val="NormalWeb"/>
+        <w:spacing w:before="240" w:beforeAutospacing="0" w:after="240" w:afterAutospacing="0"/>
+        <w:rPr>
+          <w:color w:val="000000"/>
+        </w:rPr>
+      </w:pPr>
+    </w:p>
+    <w:p>
+      <w:pPr>
+        <w:pStyle w:val="NormalWeb"/>
+        <w:spacing w:before="240" w:beforeAutospacing="0" w:after="240" w:afterAutospacing="0"/>
+      </w:pPr>
     </w:p>
     <w:p>
       <w:pPr>
@@ -291,6 +446,7 @@
           <w:color w:val="000000"/>
           <w:u w:val="single"/>
         </w:rPr>
+        <w:lastRenderedPageBreak/>
         <w:t>Plan Moving Forward:</w:t>
       </w:r>
     </w:p>

</xml_diff>